<commit_message>
Added text in document
</commit_message>
<xml_diff>
--- a/Documentatie/Reflectie_zonnescherm.docx
+++ b/Documentatie/Reflectie_zonnescherm.docx
@@ -6,56 +6,20 @@
       <w:pPr>
         <w:pStyle w:val="Titel"/>
         <w:rPr>
-          <w:lang w:val="en-GB"/>
+          <w:lang w:val="nl-NL"/>
         </w:rPr>
       </w:pPr>
-      <w:proofErr w:type="spellStart"/>
-      <w:r>
-        <w:rPr>
-          <w:lang w:val="en-GB"/>
-        </w:rPr>
-        <w:t>Reflectie</w:t>
-      </w:r>
-      <w:proofErr w:type="spellEnd"/>
-      <w:r>
-        <w:rPr>
-          <w:lang w:val="en-GB"/>
-        </w:rPr>
-        <w:t xml:space="preserve">: </w:t>
-      </w:r>
-      <w:proofErr w:type="spellStart"/>
-      <w:r>
-        <w:rPr>
-          <w:lang w:val="en-GB"/>
-        </w:rPr>
-        <w:t>Usecase</w:t>
-      </w:r>
-      <w:proofErr w:type="spellEnd"/>
-      <w:r>
-        <w:rPr>
-          <w:lang w:val="en-GB"/>
-        </w:rPr>
-        <w:t xml:space="preserve"> </w:t>
-      </w:r>
-      <w:proofErr w:type="spellStart"/>
-      <w:r>
-        <w:rPr>
-          <w:lang w:val="en-GB"/>
-        </w:rPr>
-        <w:t>Fabrizzi</w:t>
-      </w:r>
-      <w:proofErr w:type="spellEnd"/>
-      <w:r>
-        <w:rPr>
-          <w:lang w:val="en-GB"/>
-        </w:rPr>
-        <w:t xml:space="preserve"> Zonnescherm</w:t>
+      <w:r>
+        <w:rPr>
+          <w:lang w:val="nl-NL"/>
+        </w:rPr>
+        <w:t>Reflectie: Usecase Fabrizzi Zonnescherm</w:t>
       </w:r>
     </w:p>
     <w:p>
       <w:pPr>
         <w:rPr>
-          <w:lang w:val="en-GB"/>
+          <w:lang w:val="nl-NL"/>
         </w:rPr>
       </w:pPr>
     </w:p>
@@ -87,21 +51,7 @@
         <w:rPr>
           <w:lang w:val="nl-NL"/>
         </w:rPr>
-        <w:t xml:space="preserve">. Daarom heb ik ervoor gekozen om zo min mogelijk functies te gebruiken. Een voorbeeld hiervan is de functie </w:t>
-      </w:r>
-      <w:proofErr w:type="spellStart"/>
-      <w:r>
-        <w:rPr>
-          <w:lang w:val="nl-NL"/>
-        </w:rPr>
-        <w:t>Checksensorvalues</w:t>
-      </w:r>
-      <w:proofErr w:type="spellEnd"/>
-      <w:r>
-        <w:rPr>
-          <w:lang w:val="nl-NL"/>
-        </w:rPr>
-        <w:t xml:space="preserve">. Hierin heb ik eigenlijk alle voorwaarden van wanneer het zonnescherm moet in- of uitschuiven verwerkt. </w:t>
+        <w:t xml:space="preserve">. Daarom heb ik ervoor gekozen om zo min mogelijk functies te gebruiken. Een voorbeeld hiervan is de functie Checksensorvalues. Hierin heb ik eigenlijk alle voorwaarden van wanneer het zonnescherm moet in- of uitschuiven verwerkt. </w:t>
       </w:r>
       <w:r>
         <w:rPr>
@@ -120,35 +70,7 @@
         <w:rPr>
           <w:lang w:val="nl-NL"/>
         </w:rPr>
-        <w:t xml:space="preserve">Een ander punt van aandacht is het testen van het programma. Ik heb dan weliswaar een test gemaakt waarin de </w:t>
-      </w:r>
-      <w:proofErr w:type="spellStart"/>
-      <w:r>
-        <w:rPr>
-          <w:lang w:val="nl-NL"/>
-        </w:rPr>
-        <w:t>getters</w:t>
-      </w:r>
-      <w:proofErr w:type="spellEnd"/>
-      <w:r>
-        <w:rPr>
-          <w:lang w:val="nl-NL"/>
-        </w:rPr>
-        <w:t xml:space="preserve"> en de setters worden getest, maar het voelt niet alsof dit de juiste manier van testen is. Ik weet bijvoorbeeld ook niet hoe ik de </w:t>
-      </w:r>
-      <w:proofErr w:type="spellStart"/>
-      <w:r>
-        <w:rPr>
-          <w:lang w:val="nl-NL"/>
-        </w:rPr>
-        <w:t>Checksensorvalues</w:t>
-      </w:r>
-      <w:proofErr w:type="spellEnd"/>
-      <w:r>
-        <w:rPr>
-          <w:lang w:val="nl-NL"/>
-        </w:rPr>
-        <w:t xml:space="preserve"> functie het beste kan testen. Testen is een vak apart, waar ik nog veel tijd aan moet besteden. </w:t>
+        <w:t xml:space="preserve">Een ander punt van aandacht is het testen van het programma. Ik heb dan weliswaar een test gemaakt waarin de getters en de setters worden getest, maar het voelt niet alsof dit de juiste manier van testen is. Ik weet bijvoorbeeld ook niet hoe ik de Checksensorvalues functie het beste kan testen. Testen is een vak apart, waar ik nog veel tijd aan moet besteden. </w:t>
       </w:r>
     </w:p>
     <w:p>
@@ -169,6 +91,28 @@
           <w:lang w:val="nl-NL"/>
         </w:rPr>
         <w:t xml:space="preserve">et het eindresultaat van dit project en ga ik deze workflow vaker gebruiken om projecten op te zetten en uit te werken. Het ontdekken van de mogelijkheden binnen C++ hebben mij goede handvatten gegeven om mijn creativiteit te uiten. </w:t>
+      </w:r>
+    </w:p>
+    <w:p>
+      <w:pPr>
+        <w:pStyle w:val="Geenafstand"/>
+        <w:rPr>
+          <w:lang w:val="nl-NL"/>
+        </w:rPr>
+      </w:pPr>
+    </w:p>
+    <w:p>
+      <w:pPr>
+        <w:pStyle w:val="Geenafstand"/>
+        <w:rPr>
+          <w:lang w:val="nl-NL"/>
+        </w:rPr>
+      </w:pPr>
+      <w:r>
+        <w:rPr>
+          <w:lang w:val="nl-NL"/>
+        </w:rPr>
+        <w:t>GITHUB TEST</w:t>
       </w:r>
     </w:p>
     <w:sectPr>

</xml_diff>